<commit_message>
config env variables and upload - the url is https://buy-and-sell-48147.lm.r.appspot.com/api/listings
</commit_message>
<xml_diff>
--- a/howWeCreateThegCloudSQL.docx
+++ b/howWeCreateThegCloudSQL.docx
@@ -4,6 +4,9 @@
   <w:body>
     <w:p>
       <w:r>
+        <w:rPr>
+          <w:noProof/>
+        </w:rPr>
         <w:drawing>
           <wp:inline distT="0" distB="0" distL="0" distR="0" wp14:anchorId="734A19B3" wp14:editId="434B2821">
             <wp:extent cx="5943600" cy="3589020"/>
@@ -43,6 +46,9 @@
     </w:p>
     <w:p>
       <w:r>
+        <w:rPr>
+          <w:noProof/>
+        </w:rPr>
         <w:drawing>
           <wp:inline distT="0" distB="0" distL="0" distR="0" wp14:anchorId="1A3755E7" wp14:editId="5CA4916E">
             <wp:extent cx="5943600" cy="3074670"/>
@@ -78,6 +84,139 @@
             </a:graphic>
           </wp:inline>
         </w:drawing>
+      </w:r>
+    </w:p>
+    <w:p/>
+    <w:p>
+      <w:r>
+        <w:lastRenderedPageBreak/>
+        <w:drawing>
+          <wp:inline distT="0" distB="0" distL="0" distR="0" wp14:anchorId="43675DDC" wp14:editId="013976BA">
+            <wp:extent cx="5943600" cy="1078230"/>
+            <wp:effectExtent l="0" t="0" r="0" b="7620"/>
+            <wp:docPr id="3" name="Picture 3"/>
+            <wp:cNvGraphicFramePr>
+              <a:graphicFrameLocks xmlns:a="http://schemas.openxmlformats.org/drawingml/2006/main" noChangeAspect="1"/>
+            </wp:cNvGraphicFramePr>
+            <a:graphic xmlns:a="http://schemas.openxmlformats.org/drawingml/2006/main">
+              <a:graphicData uri="http://schemas.openxmlformats.org/drawingml/2006/picture">
+                <pic:pic xmlns:pic="http://schemas.openxmlformats.org/drawingml/2006/picture">
+                  <pic:nvPicPr>
+                    <pic:cNvPr id="0" name=""/>
+                    <pic:cNvPicPr/>
+                  </pic:nvPicPr>
+                  <pic:blipFill>
+                    <a:blip r:embed="rId7"/>
+                    <a:stretch>
+                      <a:fillRect/>
+                    </a:stretch>
+                  </pic:blipFill>
+                  <pic:spPr>
+                    <a:xfrm>
+                      <a:off x="0" y="0"/>
+                      <a:ext cx="5943600" cy="1078230"/>
+                    </a:xfrm>
+                    <a:prstGeom prst="rect">
+                      <a:avLst/>
+                    </a:prstGeom>
+                  </pic:spPr>
+                </pic:pic>
+              </a:graphicData>
+            </a:graphic>
+          </wp:inline>
+        </w:drawing>
+      </w:r>
+    </w:p>
+    <w:p>
+      <w:proofErr w:type="spellStart"/>
+      <w:r>
+        <w:t>Trebuie</w:t>
+      </w:r>
+      <w:proofErr w:type="spellEnd"/>
+      <w:r>
+        <w:t xml:space="preserve"> </w:t>
+      </w:r>
+      <w:proofErr w:type="spellStart"/>
+      <w:proofErr w:type="gramStart"/>
+      <w:r>
+        <w:t>sa</w:t>
+      </w:r>
+      <w:proofErr w:type="spellEnd"/>
+      <w:proofErr w:type="gramEnd"/>
+      <w:r>
+        <w:t xml:space="preserve"> </w:t>
+      </w:r>
+      <w:proofErr w:type="spellStart"/>
+      <w:r>
+        <w:t>cautam</w:t>
+      </w:r>
+      <w:proofErr w:type="spellEnd"/>
+      <w:r>
+        <w:t xml:space="preserve"> de </w:t>
+      </w:r>
+      <w:proofErr w:type="spellStart"/>
+      <w:r>
+        <w:t>fiecare</w:t>
+      </w:r>
+      <w:proofErr w:type="spellEnd"/>
+      <w:r>
+        <w:t xml:space="preserve"> data public </w:t>
+      </w:r>
+      <w:proofErr w:type="spellStart"/>
+      <w:r>
+        <w:t>ip</w:t>
+      </w:r>
+      <w:proofErr w:type="spellEnd"/>
+      <w:r>
+        <w:t xml:space="preserve"> address </w:t>
+      </w:r>
+      <w:proofErr w:type="spellStart"/>
+      <w:r>
+        <w:t>si</w:t>
+      </w:r>
+      <w:proofErr w:type="spellEnd"/>
+      <w:r>
+        <w:t xml:space="preserve"> </w:t>
+      </w:r>
+      <w:proofErr w:type="spellStart"/>
+      <w:r>
+        <w:t>adaugata</w:t>
+      </w:r>
+      <w:proofErr w:type="spellEnd"/>
+      <w:r>
+        <w:t xml:space="preserve"> la authorized networks </w:t>
+      </w:r>
+      <w:proofErr w:type="spellStart"/>
+      <w:r>
+        <w:t>ca</w:t>
+      </w:r>
+      <w:proofErr w:type="spellEnd"/>
+      <w:r>
+        <w:t xml:space="preserve"> </w:t>
+      </w:r>
+      <w:proofErr w:type="spellStart"/>
+      <w:r>
+        <w:t>sa</w:t>
+      </w:r>
+      <w:proofErr w:type="spellEnd"/>
+      <w:r>
+        <w:t xml:space="preserve"> </w:t>
+      </w:r>
+      <w:proofErr w:type="spellStart"/>
+      <w:r>
+        <w:t>putem</w:t>
+      </w:r>
+      <w:proofErr w:type="spellEnd"/>
+      <w:r>
+        <w:t xml:space="preserve"> </w:t>
+      </w:r>
+      <w:proofErr w:type="spellStart"/>
+      <w:r>
+        <w:t>deschide</w:t>
+      </w:r>
+      <w:proofErr w:type="spellEnd"/>
+      <w:r>
+        <w:t xml:space="preserve"> workbench-ul</w:t>
       </w:r>
       <w:bookmarkStart w:id="0" w:name="_GoBack"/>
       <w:bookmarkEnd w:id="0"/>

</xml_diff>